<commit_message>
More changes to requirements doc.
</commit_message>
<xml_diff>
--- a/Documentation/Requirements.docx
+++ b/Documentation/Requirements.docx
@@ -377,6 +377,8 @@
               <w:lang w:eastAsia="ja-JP"/>
             </w:rPr>
           </w:pPr>
+          <w:bookmarkStart w:id="0" w:name="_GoBack"/>
+          <w:bookmarkEnd w:id="0"/>
         </w:p>
         <w:p>
           <w:pPr>
@@ -945,7 +947,7 @@
                 <w:noProof/>
                 <w:webHidden/>
               </w:rPr>
-              <w:t>11</w:t>
+              <w:t>10</w:t>
             </w:r>
             <w:r>
               <w:rPr>
@@ -1016,7 +1018,7 @@
                 <w:noProof/>
                 <w:webHidden/>
               </w:rPr>
-              <w:t>11</w:t>
+              <w:t>10</w:t>
             </w:r>
             <w:r>
               <w:rPr>
@@ -1087,7 +1089,7 @@
                 <w:noProof/>
                 <w:webHidden/>
               </w:rPr>
-              <w:t>11</w:t>
+              <w:t>10</w:t>
             </w:r>
             <w:r>
               <w:rPr>
@@ -1173,7 +1175,7 @@
                 <w:noProof/>
                 <w:webHidden/>
               </w:rPr>
-              <w:t>11</w:t>
+              <w:t>10</w:t>
             </w:r>
             <w:r>
               <w:rPr>
@@ -1386,7 +1388,7 @@
                 <w:noProof/>
                 <w:webHidden/>
               </w:rPr>
-              <w:t>12</w:t>
+              <w:t>11</w:t>
             </w:r>
             <w:r>
               <w:rPr>
@@ -1457,7 +1459,7 @@
                 <w:noProof/>
                 <w:webHidden/>
               </w:rPr>
-              <w:t>12</w:t>
+              <w:t>11</w:t>
             </w:r>
             <w:r>
               <w:rPr>
@@ -1883,7 +1885,7 @@
                 <w:noProof/>
                 <w:webHidden/>
               </w:rPr>
-              <w:t>16</w:t>
+              <w:t>15</w:t>
             </w:r>
             <w:r>
               <w:rPr>
@@ -2300,7 +2302,7 @@
           <w:lang w:eastAsia="ja-JP"/>
         </w:rPr>
       </w:pPr>
-      <w:bookmarkStart w:id="0" w:name="_Toc342836249"/>
+      <w:bookmarkStart w:id="1" w:name="_Toc342836249"/>
       <w:r>
         <w:rPr>
           <w:rFonts w:hint="eastAsia"/>
@@ -2309,7 +2311,7 @@
         <w:lastRenderedPageBreak/>
         <w:t>Introduction</w:t>
       </w:r>
-      <w:bookmarkEnd w:id="0"/>
+      <w:bookmarkEnd w:id="1"/>
     </w:p>
     <w:p>
       <w:pPr>
@@ -2786,12 +2788,12 @@
           <w:color w:val="000000"/>
         </w:rPr>
       </w:pPr>
-      <w:bookmarkStart w:id="1" w:name="_Toc342836250"/>
+      <w:bookmarkStart w:id="2" w:name="_Toc342836250"/>
       <w:r>
         <w:lastRenderedPageBreak/>
         <w:t>Problem and Solution Statement</w:t>
       </w:r>
-      <w:bookmarkEnd w:id="1"/>
+      <w:bookmarkEnd w:id="2"/>
       <w:r>
         <w:t xml:space="preserve"> </w:t>
       </w:r>
@@ -2916,14 +2918,14 @@
         </w:rPr>
         <w:br/>
       </w:r>
-      <w:bookmarkStart w:id="2" w:name="_Toc342836251"/>
+      <w:bookmarkStart w:id="3" w:name="_Toc342836251"/>
       <w:r>
         <w:rPr>
           <w:rStyle w:val="Heading2Char"/>
         </w:rPr>
         <w:t>Part 1: Problem Statement</w:t>
       </w:r>
-      <w:bookmarkEnd w:id="2"/>
+      <w:bookmarkEnd w:id="3"/>
     </w:p>
     <w:p>
       <w:pPr>
@@ -3236,14 +3238,14 @@
         </w:rPr>
         <w:br/>
       </w:r>
-      <w:bookmarkStart w:id="3" w:name="_Toc342836252"/>
+      <w:bookmarkStart w:id="4" w:name="_Toc342836252"/>
       <w:r>
         <w:rPr>
           <w:rStyle w:val="Heading2Char"/>
         </w:rPr>
         <w:t>Part 2: Problem Solution</w:t>
       </w:r>
-      <w:bookmarkEnd w:id="3"/>
+      <w:bookmarkEnd w:id="4"/>
     </w:p>
     <w:p>
       <w:pPr>
@@ -3260,14 +3262,14 @@
         </w:rPr>
         <w:br/>
       </w:r>
-      <w:bookmarkStart w:id="4" w:name="_Toc342836253"/>
+      <w:bookmarkStart w:id="5" w:name="_Toc342836253"/>
       <w:r>
         <w:rPr>
           <w:rStyle w:val="Heading3Char"/>
         </w:rPr>
         <w:t>System Improvements</w:t>
       </w:r>
-      <w:bookmarkEnd w:id="4"/>
+      <w:bookmarkEnd w:id="5"/>
     </w:p>
     <w:p>
       <w:pPr>
@@ -3859,14 +3861,14 @@
           <w:lang w:eastAsia="ja-JP"/>
         </w:rPr>
       </w:pPr>
-      <w:bookmarkStart w:id="5" w:name="_Toc342836254"/>
+      <w:bookmarkStart w:id="6" w:name="_Toc342836254"/>
       <w:r>
         <w:rPr>
           <w:rStyle w:val="Heading3Char"/>
         </w:rPr>
         <w:t>System Impact</w:t>
       </w:r>
-      <w:bookmarkEnd w:id="5"/>
+      <w:bookmarkEnd w:id="6"/>
     </w:p>
     <w:p>
       <w:pPr>
@@ -4171,12 +4173,12 @@
           <w:lang w:eastAsia="ja-JP"/>
         </w:rPr>
       </w:pPr>
-      <w:bookmarkStart w:id="6" w:name="_Toc342836255"/>
+      <w:bookmarkStart w:id="7" w:name="_Toc342836255"/>
       <w:r>
         <w:lastRenderedPageBreak/>
         <w:t>Functional Requirements</w:t>
       </w:r>
-      <w:bookmarkEnd w:id="6"/>
+      <w:bookmarkEnd w:id="7"/>
       <w:r>
         <w:t xml:space="preserve"> </w:t>
       </w:r>
@@ -8043,11 +8045,11 @@
           <w:lang w:eastAsia="ja-JP"/>
         </w:rPr>
       </w:pPr>
-      <w:bookmarkStart w:id="7" w:name="_Toc342836256"/>
+      <w:bookmarkStart w:id="8" w:name="_Toc342836256"/>
       <w:r>
         <w:t>Environmental Requirements</w:t>
       </w:r>
-      <w:bookmarkEnd w:id="7"/>
+      <w:bookmarkEnd w:id="8"/>
       <w:r>
         <w:t xml:space="preserve"> </w:t>
       </w:r>
@@ -8067,14 +8069,14 @@
         </w:rPr>
         <w:br/>
       </w:r>
-      <w:bookmarkStart w:id="8" w:name="_Toc342836257"/>
+      <w:bookmarkStart w:id="9" w:name="_Toc342836257"/>
       <w:r>
         <w:rPr>
           <w:rStyle w:val="Heading2Char"/>
         </w:rPr>
         <w:t>Existing Infrastructure</w:t>
       </w:r>
-      <w:bookmarkEnd w:id="8"/>
+      <w:bookmarkEnd w:id="9"/>
     </w:p>
     <w:p>
       <w:pPr>
@@ -8120,14 +8122,14 @@
         </w:rPr>
         <w:br/>
       </w:r>
-      <w:bookmarkStart w:id="9" w:name="_Toc342836258"/>
+      <w:bookmarkStart w:id="10" w:name="_Toc342836258"/>
       <w:r>
         <w:rPr>
           <w:rStyle w:val="Heading2Char"/>
         </w:rPr>
         <w:t>Content Filter</w:t>
       </w:r>
-      <w:bookmarkEnd w:id="9"/>
+      <w:bookmarkEnd w:id="10"/>
     </w:p>
     <w:p>
       <w:pPr>
@@ -8227,7 +8229,7 @@
         </w:rPr>
         <w:br/>
       </w:r>
-      <w:bookmarkStart w:id="10" w:name="_Toc342836259"/>
+      <w:bookmarkStart w:id="11" w:name="_Toc342836259"/>
       <w:r>
         <w:rPr>
           <w:rStyle w:val="Heading2Char"/>
@@ -8248,7 +8250,7 @@
         </w:rPr>
         <w:t>imitations</w:t>
       </w:r>
-      <w:bookmarkEnd w:id="10"/>
+      <w:bookmarkEnd w:id="11"/>
     </w:p>
     <w:p>
       <w:pPr>
@@ -8314,14 +8316,14 @@
         <w:lastRenderedPageBreak/>
         <w:br/>
       </w:r>
-      <w:bookmarkStart w:id="11" w:name="_Toc342836260"/>
+      <w:bookmarkStart w:id="12" w:name="_Toc342836260"/>
       <w:r>
         <w:rPr>
           <w:rStyle w:val="Heading2Char"/>
         </w:rPr>
         <w:t>Java and XML</w:t>
       </w:r>
-      <w:bookmarkEnd w:id="11"/>
+      <w:bookmarkEnd w:id="12"/>
     </w:p>
     <w:p>
       <w:pPr>
@@ -8366,14 +8368,14 @@
         </w:rPr>
         <w:br/>
       </w:r>
-      <w:bookmarkStart w:id="12" w:name="_Toc342836261"/>
+      <w:bookmarkStart w:id="13" w:name="_Toc342836261"/>
       <w:r>
         <w:rPr>
           <w:rStyle w:val="Heading2Char"/>
         </w:rPr>
         <w:t>Android devices</w:t>
       </w:r>
-      <w:bookmarkEnd w:id="12"/>
+      <w:bookmarkEnd w:id="13"/>
     </w:p>
     <w:p>
       <w:pPr>
@@ -8428,14 +8430,14 @@
         </w:rPr>
         <w:br/>
       </w:r>
-      <w:bookmarkStart w:id="13" w:name="_Toc342836262"/>
+      <w:bookmarkStart w:id="14" w:name="_Toc342836262"/>
       <w:r>
         <w:rPr>
           <w:rStyle w:val="Heading2Char"/>
         </w:rPr>
         <w:t>Android OS</w:t>
       </w:r>
-      <w:bookmarkEnd w:id="13"/>
+      <w:bookmarkEnd w:id="14"/>
     </w:p>
     <w:p>
       <w:pPr>
@@ -8481,14 +8483,14 @@
         </w:rPr>
         <w:br/>
       </w:r>
-      <w:bookmarkStart w:id="14" w:name="_Toc342836263"/>
+      <w:bookmarkStart w:id="15" w:name="_Toc342836263"/>
       <w:r>
         <w:rPr>
           <w:rStyle w:val="Heading2Char"/>
         </w:rPr>
         <w:t>xCode</w:t>
       </w:r>
-      <w:bookmarkEnd w:id="14"/>
+      <w:bookmarkEnd w:id="15"/>
     </w:p>
     <w:p>
       <w:pPr>
@@ -8696,12 +8698,12 @@
           <w:lang w:eastAsia="ja-JP"/>
         </w:rPr>
       </w:pPr>
-      <w:bookmarkStart w:id="15" w:name="_Toc342836264"/>
+      <w:bookmarkStart w:id="16" w:name="_Toc342836264"/>
       <w:r>
         <w:lastRenderedPageBreak/>
         <w:t>Non-Functional Requirements</w:t>
       </w:r>
-      <w:bookmarkEnd w:id="15"/>
+      <w:bookmarkEnd w:id="16"/>
       <w:r>
         <w:t xml:space="preserve"> </w:t>
       </w:r>
@@ -12013,7 +12015,7 @@
           <w:lang w:eastAsia="ja-JP"/>
         </w:rPr>
       </w:pPr>
-      <w:bookmarkStart w:id="16" w:name="_Toc342836265"/>
+      <w:bookmarkStart w:id="17" w:name="_Toc342836265"/>
     </w:p>
     <w:p>
       <w:pPr>
@@ -12218,7 +12220,7 @@
         <w:lastRenderedPageBreak/>
         <w:t>Potential Risks</w:t>
       </w:r>
-      <w:bookmarkEnd w:id="16"/>
+      <w:bookmarkEnd w:id="17"/>
       <w:r>
         <w:t xml:space="preserve"> </w:t>
       </w:r>
@@ -12315,14 +12317,14 @@
         </w:rPr>
         <w:br/>
       </w:r>
-      <w:bookmarkStart w:id="17" w:name="_Toc342836266"/>
+      <w:bookmarkStart w:id="18" w:name="_Toc342836266"/>
       <w:r>
         <w:rPr>
           <w:rStyle w:val="Heading2Char"/>
         </w:rPr>
         <w:t>Security of Localization Integration</w:t>
       </w:r>
-      <w:bookmarkEnd w:id="17"/>
+      <w:bookmarkEnd w:id="18"/>
       <w:r>
         <w:rPr>
           <w:rFonts w:cs="Times New Roman"/>
@@ -12457,14 +12459,14 @@
         </w:rPr>
         <w:br/>
       </w:r>
-      <w:bookmarkStart w:id="18" w:name="_Toc342836267"/>
+      <w:bookmarkStart w:id="19" w:name="_Toc342836267"/>
       <w:r>
         <w:rPr>
           <w:rStyle w:val="Heading2Char"/>
         </w:rPr>
         <w:t>Privacy Protection Makes Geolocation Impossible</w:t>
       </w:r>
-      <w:bookmarkEnd w:id="18"/>
+      <w:bookmarkEnd w:id="19"/>
       <w:r>
         <w:rPr>
           <w:rFonts w:cs="Times New Roman"/>
@@ -12647,14 +12649,14 @@
           <w:lang w:eastAsia="ja-JP"/>
         </w:rPr>
       </w:pPr>
-      <w:bookmarkStart w:id="19" w:name="_Toc342836268"/>
+      <w:bookmarkStart w:id="20" w:name="_Toc342836268"/>
       <w:r>
         <w:rPr>
           <w:rStyle w:val="Heading2Char"/>
         </w:rPr>
         <w:t>Merchants Push Too Many Advertisements and Coupons</w:t>
       </w:r>
-      <w:bookmarkEnd w:id="19"/>
+      <w:bookmarkEnd w:id="20"/>
       <w:r>
         <w:rPr>
           <w:rStyle w:val="Heading2Char"/>
@@ -12834,14 +12836,14 @@
         </w:rPr>
         <w:br/>
       </w:r>
-      <w:bookmarkStart w:id="20" w:name="_Toc342836269"/>
+      <w:bookmarkStart w:id="21" w:name="_Toc342836269"/>
       <w:r>
         <w:rPr>
           <w:rStyle w:val="Heading2Char"/>
         </w:rPr>
         <w:t>No Cell Service</w:t>
       </w:r>
-      <w:bookmarkEnd w:id="20"/>
+      <w:bookmarkEnd w:id="21"/>
     </w:p>
     <w:p>
       <w:pPr>
@@ -12979,14 +12981,14 @@
         <w:lastRenderedPageBreak/>
         <w:br/>
       </w:r>
-      <w:bookmarkStart w:id="21" w:name="_Toc342836270"/>
+      <w:bookmarkStart w:id="22" w:name="_Toc342836270"/>
       <w:r>
         <w:rPr>
           <w:rStyle w:val="Heading2Char"/>
         </w:rPr>
         <w:t>Inaccurate Geolocation</w:t>
       </w:r>
-      <w:bookmarkEnd w:id="21"/>
+      <w:bookmarkEnd w:id="22"/>
       <w:r>
         <w:rPr>
           <w:rStyle w:val="Heading2Char"/>
@@ -13181,14 +13183,14 @@
         </w:rPr>
         <w:br/>
       </w:r>
-      <w:bookmarkStart w:id="22" w:name="_Toc342836271"/>
+      <w:bookmarkStart w:id="23" w:name="_Toc342836271"/>
       <w:r>
         <w:rPr>
           <w:rStyle w:val="Heading2Char"/>
         </w:rPr>
         <w:t>MCM Server Failure</w:t>
       </w:r>
-      <w:bookmarkEnd w:id="22"/>
+      <w:bookmarkEnd w:id="23"/>
       <w:r>
         <w:rPr>
           <w:rStyle w:val="Heading2Char"/>
@@ -13338,14 +13340,14 @@
           <w:lang w:eastAsia="ja-JP"/>
         </w:rPr>
       </w:pPr>
-      <w:bookmarkStart w:id="23" w:name="_Toc342836272"/>
+      <w:bookmarkStart w:id="24" w:name="_Toc342836272"/>
       <w:r>
         <w:rPr>
           <w:rStyle w:val="Heading2Char"/>
         </w:rPr>
         <w:t>More than One Merchant in User Proximity</w:t>
       </w:r>
-      <w:bookmarkEnd w:id="23"/>
+      <w:bookmarkEnd w:id="24"/>
     </w:p>
     <w:p>
       <w:pPr>
@@ -13611,8 +13613,6 @@
           <w:lang w:eastAsia="ja-JP"/>
         </w:rPr>
       </w:pPr>
-      <w:bookmarkStart w:id="24" w:name="_GoBack"/>
-      <w:bookmarkEnd w:id="24"/>
     </w:p>
     <w:p>
       <w:pPr>
@@ -14267,7 +14267,7 @@
           <w:rPr>
             <w:noProof/>
           </w:rPr>
-          <w:t>19</w:t>
+          <w:t>i</w:t>
         </w:r>
         <w:r>
           <w:rPr>

</xml_diff>

<commit_message>
Commiting changes to settings page
</commit_message>
<xml_diff>
--- a/Documentation/Requirements.docx
+++ b/Documentation/Requirements.docx
@@ -2,6 +2,8 @@
 <file path=word/document.xml><?xml version="1.0" encoding="utf-8"?>
 <w:document xmlns:wpc="http://schemas.microsoft.com/office/word/2010/wordprocessingCanvas" xmlns:mc="http://schemas.openxmlformats.org/markup-compatibility/2006" xmlns:o="urn:schemas-microsoft-com:office:office" xmlns:r="http://schemas.openxmlformats.org/officeDocument/2006/relationships" xmlns:m="http://schemas.openxmlformats.org/officeDocument/2006/math" xmlns:v="urn:schemas-microsoft-com:vml" xmlns:wp14="http://schemas.microsoft.com/office/word/2010/wordprocessingDrawing" xmlns:wp="http://schemas.openxmlformats.org/drawingml/2006/wordprocessingDrawing" xmlns:w10="urn:schemas-microsoft-com:office:word" xmlns:w="http://schemas.openxmlformats.org/wordprocessingml/2006/main" xmlns:w14="http://schemas.microsoft.com/office/word/2010/wordml" xmlns:wpg="http://schemas.microsoft.com/office/word/2010/wordprocessingGroup" xmlns:wpi="http://schemas.microsoft.com/office/word/2010/wordprocessingInk" xmlns:wne="http://schemas.microsoft.com/office/word/2006/wordml" xmlns:wps="http://schemas.microsoft.com/office/word/2010/wordprocessingShape" mc:Ignorable="w14 wp14">
   <w:body>
+    <w:bookmarkStart w:id="0" w:name="_GoBack" w:displacedByCustomXml="next"/>
+    <w:bookmarkEnd w:id="0" w:displacedByCustomXml="next"/>
     <w:sdt>
       <w:sdtPr>
         <w:rPr>
@@ -16,7 +18,6 @@
           <w:docPartUnique/>
         </w:docPartObj>
       </w:sdtPr>
-      <w:sdtEndPr/>
       <w:sdtContent>
         <w:tbl>
           <w:tblPr>
@@ -113,7 +114,6 @@
                   <w:dataBinding w:prefixMappings="xmlns:ns0='http://schemas.openxmlformats.org/package/2006/metadata/core-properties' xmlns:ns1='http://purl.org/dc/elements/1.1/'" w:xpath="/ns0:coreProperties[1]/ns1:title[1]" w:storeItemID="{6C3C8BC8-F283-45AE-878A-BAB7291924A1}"/>
                   <w:text/>
                 </w:sdtPr>
-                <w:sdtEndPr/>
                 <w:sdtContent>
                   <w:p>
                     <w:pPr>
@@ -127,7 +127,7 @@
                     </w:pPr>
                     <w:r>
                       <w:rPr>
-                        <w:rFonts w:asciiTheme="majorHAnsi" w:eastAsiaTheme="majorEastAsia" w:hAnsiTheme="majorHAnsi" w:cstheme="majorBidi" w:hint="eastAsia"/>
+                        <w:rFonts w:asciiTheme="majorHAnsi" w:eastAsiaTheme="majorEastAsia" w:hAnsiTheme="majorHAnsi" w:cstheme="majorBidi"/>
                         <w:color w:val="4F81BD" w:themeColor="accent1"/>
                         <w:sz w:val="80"/>
                         <w:szCs w:val="80"/>
@@ -150,7 +150,6 @@
                 <w:dataBinding w:prefixMappings="xmlns:ns0='http://schemas.openxmlformats.org/package/2006/metadata/core-properties' xmlns:ns1='http://purl.org/dc/elements/1.1/'" w:xpath="/ns0:coreProperties[1]/ns1:subject[1]" w:storeItemID="{6C3C8BC8-F283-45AE-878A-BAB7291924A1}"/>
                 <w:text/>
               </w:sdtPr>
-              <w:sdtEndPr/>
               <w:sdtContent>
                 <w:tc>
                   <w:tcPr>
@@ -221,7 +220,6 @@
                   <w:dataBinding w:prefixMappings="xmlns:ns0='http://schemas.openxmlformats.org/package/2006/metadata/core-properties' xmlns:ns1='http://purl.org/dc/elements/1.1/'" w:xpath="/ns0:coreProperties[1]/ns1:creator[1]" w:storeItemID="{6C3C8BC8-F283-45AE-878A-BAB7291924A1}"/>
                   <w:text/>
                 </w:sdtPr>
-                <w:sdtEndPr/>
                 <w:sdtContent>
                   <w:p>
                     <w:pPr>
@@ -232,53 +230,12 @@
                         <w:sz w:val="24"/>
                       </w:rPr>
                     </w:pPr>
-                    <w:proofErr w:type="spellStart"/>
                     <w:r>
                       <w:rPr>
                         <w:color w:val="4F81BD" w:themeColor="accent1"/>
                         <w:sz w:val="24"/>
                       </w:rPr>
-                      <w:t>Blayne</w:t>
-                    </w:r>
-                    <w:proofErr w:type="spellEnd"/>
-                    <w:r>
-                      <w:rPr>
-                        <w:color w:val="4F81BD" w:themeColor="accent1"/>
-                        <w:sz w:val="24"/>
-                      </w:rPr>
-                      <w:t xml:space="preserve"> Kennedy, </w:t>
-                    </w:r>
-                    <w:proofErr w:type="spellStart"/>
-                    <w:r>
-                      <w:rPr>
-                        <w:color w:val="4F81BD" w:themeColor="accent1"/>
-                        <w:sz w:val="24"/>
-                      </w:rPr>
-                      <w:t>Kimi</w:t>
-                    </w:r>
-                    <w:proofErr w:type="spellEnd"/>
-                    <w:r>
-                      <w:rPr>
-                        <w:color w:val="4F81BD" w:themeColor="accent1"/>
-                        <w:sz w:val="24"/>
-                      </w:rPr>
-                      <w:t xml:space="preserve"> Oyama, Daren </w:t>
-                    </w:r>
-                    <w:proofErr w:type="spellStart"/>
-                    <w:r>
-                      <w:rPr>
-                        <w:color w:val="4F81BD" w:themeColor="accent1"/>
-                        <w:sz w:val="24"/>
-                      </w:rPr>
-                      <w:t>Rodhouse</w:t>
-                    </w:r>
-                    <w:proofErr w:type="spellEnd"/>
-                    <w:r>
-                      <w:rPr>
-                        <w:color w:val="4F81BD" w:themeColor="accent1"/>
-                        <w:sz w:val="24"/>
-                      </w:rPr>
-                      <w:t>, Chihiro Sasaki</w:t>
+                      <w:t>Blayne Kennedy, Kimi Oyama, Daren Rodhouse, Chihiro Sasaki</w:t>
                     </w:r>
                   </w:p>
                 </w:sdtContent>
@@ -300,7 +257,6 @@
                     <w:calendar w:val="gregorian"/>
                   </w:date>
                 </w:sdtPr>
-                <w:sdtEndPr/>
                 <w:sdtContent>
                   <w:p>
                     <w:pPr>
@@ -377,8 +333,6 @@
               <w:lang w:eastAsia="ja-JP"/>
             </w:rPr>
           </w:pPr>
-          <w:bookmarkStart w:id="0" w:name="_GoBack"/>
-          <w:bookmarkEnd w:id="0"/>
         </w:p>
         <w:p>
           <w:pPr>
@@ -2327,46 +2281,68 @@
       <w:pPr>
         <w:jc w:val="both"/>
         <w:rPr>
+          <w:rFonts w:cs="Times New Roman"/>
+          <w:szCs w:val="24"/>
+          <w:lang w:eastAsia="ja-JP"/>
+        </w:rPr>
+      </w:pPr>
+      <w:r>
+        <w:rPr>
           <w:rFonts w:cs="Times New Roman" w:hint="eastAsia"/>
           <w:szCs w:val="24"/>
-          <w:lang w:eastAsia="ja-JP"/>
-        </w:rPr>
-      </w:pPr>
+        </w:rPr>
+        <w:t xml:space="preserve">The localization features of MoneyClip Mobile (MCM) will </w:t>
+      </w:r>
+      <w:r>
+        <w:rPr>
+          <w:rFonts w:cs="Times New Roman"/>
+          <w:szCs w:val="24"/>
+        </w:rPr>
+        <w:t>provide</w:t>
+      </w:r>
       <w:r>
         <w:rPr>
           <w:rFonts w:cs="Times New Roman" w:hint="eastAsia"/>
           <w:szCs w:val="24"/>
         </w:rPr>
-        <w:t xml:space="preserve">The localization features of MoneyClip Mobile (MCM) will </w:t>
-      </w:r>
-      <w:r>
-        <w:rPr>
-          <w:rFonts w:cs="Times New Roman"/>
-          <w:szCs w:val="24"/>
-        </w:rPr>
-        <w:t>provide</w:t>
+        <w:t xml:space="preserve"> customers with targeted advertisements and coupons that will be an additional feature to an existing web-based payments infrastructure.  With request from Mr. Joshua Cross of Hermes Commerce, Inc., this project aims to provide the localization features and customer data analysis to aid in the </w:t>
       </w:r>
       <w:r>
         <w:rPr>
           <w:rFonts w:cs="Times New Roman" w:hint="eastAsia"/>
           <w:szCs w:val="24"/>
-        </w:rPr>
-        <w:t xml:space="preserve"> customers with targeted advertisements and coupons that will be an additional feature to an existing web-based payments infrastructure.  With request from Mr. Joshua Cross of Hermes Commerce, Inc., this project aims to provide the localization features and customer data analysis to aid in the </w:t>
+          <w:lang w:eastAsia="ja-JP"/>
+        </w:rPr>
+        <w:t xml:space="preserve">further </w:t>
       </w:r>
       <w:r>
         <w:rPr>
           <w:rFonts w:cs="Times New Roman" w:hint="eastAsia"/>
           <w:szCs w:val="24"/>
-          <w:lang w:eastAsia="ja-JP"/>
-        </w:rPr>
-        <w:t xml:space="preserve">further </w:t>
+        </w:rPr>
+        <w:t xml:space="preserve">development of the existing MCM system.  </w:t>
       </w:r>
       <w:r>
         <w:rPr>
           <w:rFonts w:cs="Times New Roman" w:hint="eastAsia"/>
           <w:szCs w:val="24"/>
-        </w:rPr>
-        <w:t xml:space="preserve">development of the existing MCM system.  </w:t>
+          <w:lang w:eastAsia="ja-JP"/>
+        </w:rPr>
+        <w:t>T</w:t>
+      </w:r>
+      <w:r>
+        <w:rPr>
+          <w:rFonts w:cs="Times New Roman"/>
+          <w:szCs w:val="24"/>
+        </w:rPr>
+        <w:t>he Problem Statement, Functional and Non-Functional Requirements, Environmental Requirements, Potential Risks, an</w:t>
+      </w:r>
+      <w:r>
+        <w:rPr>
+          <w:rFonts w:cs="Times New Roman"/>
+          <w:szCs w:val="24"/>
+        </w:rPr>
+        <w:t>d the Project Plan can be found</w:t>
       </w:r>
       <w:r>
         <w:rPr>
@@ -2374,408 +2350,386 @@
           <w:szCs w:val="24"/>
           <w:lang w:eastAsia="ja-JP"/>
         </w:rPr>
-        <w:t>T</w:t>
-      </w:r>
-      <w:r>
-        <w:rPr>
-          <w:rFonts w:cs="Times New Roman"/>
-          <w:szCs w:val="24"/>
-        </w:rPr>
-        <w:t>he Problem Statement, Functional and Non-Functional Requirements, Environmental Requirements, Potential Risks, an</w:t>
-      </w:r>
-      <w:r>
-        <w:rPr>
-          <w:rFonts w:cs="Times New Roman"/>
-          <w:szCs w:val="24"/>
-        </w:rPr>
-        <w:t>d the Project Plan can be found</w:t>
-      </w:r>
+        <w:t xml:space="preserve"> in this document. </w:t>
+      </w:r>
+    </w:p>
+    <w:p>
+      <w:pPr>
+        <w:jc w:val="both"/>
+        <w:rPr>
+          <w:rFonts w:cs="Times New Roman"/>
+          <w:szCs w:val="24"/>
+        </w:rPr>
+      </w:pPr>
+    </w:p>
+    <w:p>
+      <w:pPr>
+        <w:jc w:val="both"/>
+        <w:rPr>
+          <w:rFonts w:cs="Times New Roman"/>
+          <w:szCs w:val="24"/>
+        </w:rPr>
+      </w:pPr>
       <w:r>
         <w:rPr>
           <w:rFonts w:cs="Times New Roman" w:hint="eastAsia"/>
           <w:szCs w:val="24"/>
-          <w:lang w:eastAsia="ja-JP"/>
-        </w:rPr>
-        <w:t xml:space="preserve"> in this document. </w:t>
+        </w:rPr>
+        <w:t>In the Problem Statement</w:t>
+      </w:r>
+      <w:r>
+        <w:rPr>
+          <w:rFonts w:cs="Times New Roman" w:hint="eastAsia"/>
+          <w:szCs w:val="24"/>
+          <w:lang w:eastAsia="ja-JP"/>
+        </w:rPr>
+        <w:t xml:space="preserve"> section</w:t>
+      </w:r>
+      <w:r>
+        <w:rPr>
+          <w:rFonts w:cs="Times New Roman" w:hint="eastAsia"/>
+          <w:szCs w:val="24"/>
+        </w:rPr>
+        <w:t xml:space="preserve">, </w:t>
+      </w:r>
+      <w:r>
+        <w:rPr>
+          <w:rFonts w:cs="Times New Roman"/>
+          <w:szCs w:val="24"/>
+        </w:rPr>
+        <w:t xml:space="preserve">a detailed background on MoneyClip Mobile and its need for localization features is provided. </w:t>
+      </w:r>
+      <w:r>
+        <w:rPr>
+          <w:rFonts w:cs="Times New Roman" w:hint="eastAsia"/>
+          <w:szCs w:val="24"/>
+        </w:rPr>
+        <w:t xml:space="preserve"> The localization features will provide Mr. Cross with </w:t>
+      </w:r>
+      <w:r>
+        <w:rPr>
+          <w:rFonts w:cs="Times New Roman"/>
+          <w:szCs w:val="24"/>
+        </w:rPr>
+        <w:t>the</w:t>
+      </w:r>
+      <w:r>
+        <w:rPr>
+          <w:rFonts w:cs="Times New Roman" w:hint="eastAsia"/>
+          <w:szCs w:val="24"/>
+        </w:rPr>
+        <w:t xml:space="preserve"> necessary targeted advertisements and coupons.  This additional </w:t>
+      </w:r>
+      <w:r>
+        <w:rPr>
+          <w:rFonts w:cs="Times New Roman"/>
+          <w:szCs w:val="24"/>
+        </w:rPr>
+        <w:t>functionality</w:t>
+      </w:r>
+      <w:r>
+        <w:rPr>
+          <w:rFonts w:cs="Times New Roman" w:hint="eastAsia"/>
+          <w:szCs w:val="24"/>
+        </w:rPr>
+        <w:t xml:space="preserve"> will make MCM different from its </w:t>
+      </w:r>
+      <w:r>
+        <w:rPr>
+          <w:rFonts w:cs="Times New Roman" w:hint="eastAsia"/>
+          <w:szCs w:val="24"/>
+          <w:lang w:eastAsia="ja-JP"/>
+        </w:rPr>
+        <w:t>competitors</w:t>
+      </w:r>
+      <w:r>
+        <w:rPr>
+          <w:rFonts w:cs="Times New Roman" w:hint="eastAsia"/>
+          <w:szCs w:val="24"/>
+        </w:rPr>
+        <w:t xml:space="preserve">.  </w:t>
       </w:r>
     </w:p>
     <w:p>
       <w:pPr>
         <w:jc w:val="both"/>
         <w:rPr>
+          <w:rFonts w:cs="Times New Roman"/>
+          <w:szCs w:val="24"/>
+        </w:rPr>
+      </w:pPr>
+    </w:p>
+    <w:p>
+      <w:pPr>
+        <w:jc w:val="both"/>
+        <w:rPr>
+          <w:rFonts w:cs="Times New Roman"/>
+          <w:szCs w:val="24"/>
+        </w:rPr>
+      </w:pPr>
+      <w:r>
+        <w:rPr>
           <w:rFonts w:cs="Times New Roman" w:hint="eastAsia"/>
           <w:szCs w:val="24"/>
         </w:rPr>
-      </w:pPr>
+        <w:t xml:space="preserve">In the Functional Requirements section, the essential requirements are listed for the iOS/Android applications and the webservice.  Each of the requirements for different pieces of the system </w:t>
+      </w:r>
+      <w:r>
+        <w:rPr>
+          <w:rFonts w:cs="Times New Roman"/>
+          <w:szCs w:val="24"/>
+        </w:rPr>
+        <w:t>is</w:t>
+      </w:r>
+      <w:r>
+        <w:rPr>
+          <w:rFonts w:cs="Times New Roman" w:hint="eastAsia"/>
+          <w:szCs w:val="24"/>
+        </w:rPr>
+        <w:t xml:space="preserve"> further divided down into users and merchants, the two main stakeholders of the system.  </w:t>
+      </w:r>
     </w:p>
     <w:p>
       <w:pPr>
         <w:jc w:val="both"/>
         <w:rPr>
+          <w:rFonts w:cs="Times New Roman"/>
+          <w:szCs w:val="24"/>
+        </w:rPr>
+      </w:pPr>
+    </w:p>
+    <w:p>
+      <w:pPr>
+        <w:jc w:val="both"/>
+        <w:rPr>
+          <w:rFonts w:cs="Times New Roman"/>
+          <w:szCs w:val="24"/>
+        </w:rPr>
+      </w:pPr>
+      <w:r>
+        <w:rPr>
           <w:rFonts w:cs="Times New Roman" w:hint="eastAsia"/>
           <w:szCs w:val="24"/>
         </w:rPr>
-      </w:pPr>
+        <w:t xml:space="preserve">Next, the Environments Requirements section outlines some of </w:t>
+      </w:r>
+      <w:r>
+        <w:rPr>
+          <w:rFonts w:cs="Times New Roman"/>
+          <w:szCs w:val="24"/>
+        </w:rPr>
+        <w:t>the</w:t>
+      </w:r>
       <w:r>
         <w:rPr>
           <w:rFonts w:cs="Times New Roman" w:hint="eastAsia"/>
           <w:szCs w:val="24"/>
         </w:rPr>
-        <w:t>In the Problem Statement</w:t>
+        <w:t xml:space="preserve"> constraints and environmental requirements to be considered in </w:t>
+      </w:r>
+      <w:r>
+        <w:rPr>
+          <w:rFonts w:cs="Times New Roman"/>
+          <w:szCs w:val="24"/>
+        </w:rPr>
+        <w:t>the</w:t>
       </w:r>
       <w:r>
         <w:rPr>
           <w:rFonts w:cs="Times New Roman" w:hint="eastAsia"/>
           <w:szCs w:val="24"/>
-          <w:lang w:eastAsia="ja-JP"/>
-        </w:rPr>
-        <w:t xml:space="preserve"> section</w:t>
-      </w:r>
+        </w:rPr>
+        <w:t xml:space="preserve"> system design.  This includes limitations from the existing infrastructure, considerations about the content filtering system for advertisement creators, Google API limitations for using Google Maps, language considerations, and device operating system platform considerations.    </w:t>
+      </w:r>
+    </w:p>
+    <w:p>
+      <w:pPr>
+        <w:jc w:val="both"/>
+        <w:rPr>
+          <w:rFonts w:cs="Times New Roman"/>
+          <w:szCs w:val="24"/>
+        </w:rPr>
+      </w:pPr>
+    </w:p>
+    <w:p>
+      <w:pPr>
+        <w:jc w:val="both"/>
+        <w:rPr>
+          <w:rFonts w:cs="Times New Roman"/>
+          <w:szCs w:val="24"/>
+        </w:rPr>
+      </w:pPr>
       <w:r>
         <w:rPr>
           <w:rFonts w:cs="Times New Roman" w:hint="eastAsia"/>
           <w:szCs w:val="24"/>
         </w:rPr>
+        <w:t>The Non-Functional Requirements section introduces the major non-functional requirement considerations to the system.  This includes accessibility, expandability, maintainability, and usability concerns that are important to the usefulness and further development of the MCM system.  E</w:t>
+      </w:r>
+      <w:r>
+        <w:rPr>
+          <w:rFonts w:cs="Times New Roman"/>
+          <w:szCs w:val="24"/>
+        </w:rPr>
+        <w:t>a</w:t>
+      </w:r>
+      <w:r>
+        <w:rPr>
+          <w:rFonts w:cs="Times New Roman" w:hint="eastAsia"/>
+          <w:szCs w:val="24"/>
+        </w:rPr>
+        <w:t xml:space="preserve">ch of the non-functional requirements is accompanied by a description, the condition in which they are valid, and a threshold of </w:t>
+      </w:r>
+      <w:r>
+        <w:rPr>
+          <w:rFonts w:cs="Times New Roman"/>
+          <w:szCs w:val="24"/>
+        </w:rPr>
+        <w:t>verifiability</w:t>
+      </w:r>
+      <w:r>
+        <w:rPr>
+          <w:rFonts w:cs="Times New Roman" w:hint="eastAsia"/>
+          <w:szCs w:val="24"/>
+        </w:rPr>
+        <w:t xml:space="preserve">.  </w:t>
+      </w:r>
+    </w:p>
+    <w:p>
+      <w:pPr>
+        <w:jc w:val="both"/>
+        <w:rPr>
+          <w:rFonts w:cs="Times New Roman"/>
+          <w:szCs w:val="24"/>
+        </w:rPr>
+      </w:pPr>
+    </w:p>
+    <w:p>
+      <w:pPr>
+        <w:jc w:val="both"/>
+        <w:rPr>
+          <w:rFonts w:cs="Times New Roman"/>
+          <w:szCs w:val="24"/>
+        </w:rPr>
+      </w:pPr>
+      <w:r>
+        <w:rPr>
+          <w:rFonts w:cs="Times New Roman" w:hint="eastAsia"/>
+          <w:szCs w:val="24"/>
+        </w:rPr>
+        <w:t>In the Potential Risks Section, the important risks pertaining to the localization aspect of MCM are covered.  They include any potential risks that affect any of the stakeholders involved in a relevant manner</w:t>
+      </w:r>
+      <w:r>
+        <w:rPr>
+          <w:rFonts w:cs="Times New Roman" w:hint="eastAsia"/>
+          <w:szCs w:val="24"/>
+          <w:lang w:eastAsia="ja-JP"/>
+        </w:rPr>
+        <w:t>, along with their corresponding impact and possible mitigations</w:t>
+      </w:r>
+      <w:r>
+        <w:rPr>
+          <w:rFonts w:cs="Times New Roman" w:hint="eastAsia"/>
+          <w:szCs w:val="24"/>
+        </w:rPr>
+        <w:t xml:space="preserve">.  The risks include security of localization integration, privacy protection interference to geolocation, the potential of merchants pushing too many advertisements and coupons to </w:t>
+      </w:r>
+      <w:r>
+        <w:rPr>
+          <w:rFonts w:cs="Times New Roman"/>
+          <w:szCs w:val="24"/>
+        </w:rPr>
+        <w:t>the</w:t>
+      </w:r>
+      <w:r>
+        <w:rPr>
+          <w:rFonts w:cs="Times New Roman" w:hint="eastAsia"/>
+          <w:szCs w:val="24"/>
+        </w:rPr>
+        <w:t xml:space="preserve"> point of annoyance, loss of cell service, inaccurate geolocation, failure of the MCM server, and the potential of user mobile devices </w:t>
+      </w:r>
+      <w:r>
+        <w:rPr>
+          <w:rFonts w:cs="Times New Roman"/>
+          <w:szCs w:val="24"/>
+        </w:rPr>
+        <w:t>recognizing</w:t>
+      </w:r>
+      <w:r>
+        <w:rPr>
+          <w:rFonts w:cs="Times New Roman" w:hint="eastAsia"/>
+          <w:szCs w:val="24"/>
+        </w:rPr>
+        <w:t xml:space="preserve"> more than one merchant in its proximity.  </w:t>
+      </w:r>
+    </w:p>
+    <w:p>
+      <w:pPr>
+        <w:jc w:val="both"/>
+        <w:rPr>
+          <w:rFonts w:cs="Times New Roman"/>
+          <w:szCs w:val="24"/>
+        </w:rPr>
+      </w:pPr>
+    </w:p>
+    <w:p>
+      <w:pPr>
+        <w:jc w:val="both"/>
+        <w:rPr>
+          <w:rFonts w:cs="Times New Roman"/>
+          <w:szCs w:val="24"/>
+          <w:lang w:eastAsia="ja-JP"/>
+        </w:rPr>
+      </w:pPr>
+      <w:r>
+        <w:rPr>
+          <w:rFonts w:cs="Times New Roman" w:hint="eastAsia"/>
+          <w:szCs w:val="24"/>
+        </w:rPr>
+        <w:t xml:space="preserve">Finally, the Project Plan section outlines the project plans for this project, which includes a Gantt chart.  At </w:t>
+      </w:r>
+      <w:r>
+        <w:rPr>
+          <w:rFonts w:cs="Times New Roman"/>
+          <w:szCs w:val="24"/>
+        </w:rPr>
+        <w:t>the</w:t>
+      </w:r>
+      <w:r>
+        <w:rPr>
+          <w:rFonts w:cs="Times New Roman" w:hint="eastAsia"/>
+          <w:szCs w:val="24"/>
+        </w:rPr>
+        <w:t xml:space="preserve"> end of this project, Mr. Cross will be presented with the localizations features implemented on the database, the web service, and on iOS/Android mobile</w:t>
+      </w:r>
+      <w:r>
+        <w:rPr>
+          <w:rFonts w:cs="Times New Roman" w:hint="eastAsia"/>
+          <w:szCs w:val="24"/>
+        </w:rPr>
+        <w:t xml:space="preserve"> applications</w:t>
+      </w:r>
+      <w:r>
+        <w:rPr>
+          <w:rFonts w:cs="Times New Roman" w:hint="eastAsia"/>
+          <w:szCs w:val="24"/>
+          <w:lang w:eastAsia="ja-JP"/>
+        </w:rPr>
         <w:t xml:space="preserve">, </w:t>
       </w:r>
       <w:r>
         <w:rPr>
-          <w:rFonts w:cs="Times New Roman"/>
-          <w:szCs w:val="24"/>
-        </w:rPr>
-        <w:t xml:space="preserve">a detailed background on MoneyClip Mobile and its need for localization features is provided. </w:t>
-      </w:r>
-      <w:r>
-        <w:rPr>
           <w:rFonts w:cs="Times New Roman" w:hint="eastAsia"/>
           <w:szCs w:val="24"/>
         </w:rPr>
-        <w:t xml:space="preserve"> The localization features will provide Mr. Cross with </w:t>
-      </w:r>
-      <w:r>
-        <w:rPr>
-          <w:rFonts w:cs="Times New Roman"/>
-          <w:szCs w:val="24"/>
-        </w:rPr>
-        <w:t>the</w:t>
-      </w:r>
-      <w:r>
-        <w:rPr>
-          <w:rFonts w:cs="Times New Roman" w:hint="eastAsia"/>
-          <w:szCs w:val="24"/>
-        </w:rPr>
-        <w:t xml:space="preserve"> necessary targeted advertisements and coupons.  This additional </w:t>
-      </w:r>
-      <w:r>
-        <w:rPr>
-          <w:rFonts w:cs="Times New Roman"/>
-          <w:szCs w:val="24"/>
-        </w:rPr>
-        <w:t>functionality</w:t>
-      </w:r>
-      <w:r>
-        <w:rPr>
-          <w:rFonts w:cs="Times New Roman" w:hint="eastAsia"/>
-          <w:szCs w:val="24"/>
-        </w:rPr>
-        <w:t xml:space="preserve"> will make MCM different from its </w:t>
-      </w:r>
-      <w:r>
-        <w:rPr>
-          <w:rFonts w:cs="Times New Roman" w:hint="eastAsia"/>
-          <w:szCs w:val="24"/>
-          <w:lang w:eastAsia="ja-JP"/>
-        </w:rPr>
-        <w:t>competitors</w:t>
-      </w:r>
-      <w:r>
-        <w:rPr>
-          <w:rFonts w:cs="Times New Roman" w:hint="eastAsia"/>
-          <w:szCs w:val="24"/>
-        </w:rPr>
-        <w:t xml:space="preserve">.  </w:t>
+        <w:t xml:space="preserve">along with documentation regarding the data analysis of customer activity to improve targeted advertisements.  </w:t>
       </w:r>
     </w:p>
     <w:p>
       <w:pPr>
         <w:jc w:val="both"/>
         <w:rPr>
-          <w:rFonts w:cs="Times New Roman" w:hint="eastAsia"/>
-          <w:szCs w:val="24"/>
-        </w:rPr>
-      </w:pPr>
-    </w:p>
-    <w:p>
-      <w:pPr>
-        <w:jc w:val="both"/>
-        <w:rPr>
-          <w:rFonts w:cs="Times New Roman" w:hint="eastAsia"/>
-          <w:szCs w:val="24"/>
-        </w:rPr>
-      </w:pPr>
-      <w:r>
-        <w:rPr>
-          <w:rFonts w:cs="Times New Roman" w:hint="eastAsia"/>
-          <w:szCs w:val="24"/>
-        </w:rPr>
-        <w:t xml:space="preserve">In the Functional Requirements section, the essential requirements are listed for the iOS/Android applications and the webservice.  Each of the requirements for different pieces of the system </w:t>
-      </w:r>
-      <w:r>
-        <w:rPr>
-          <w:rFonts w:cs="Times New Roman"/>
-          <w:szCs w:val="24"/>
-        </w:rPr>
-        <w:t>is</w:t>
-      </w:r>
-      <w:r>
-        <w:rPr>
-          <w:rFonts w:cs="Times New Roman" w:hint="eastAsia"/>
-          <w:szCs w:val="24"/>
-        </w:rPr>
-        <w:t xml:space="preserve"> further divided down into users and merchants, the two main stakeholders of the system.  </w:t>
-      </w:r>
-    </w:p>
-    <w:p>
-      <w:pPr>
-        <w:jc w:val="both"/>
-        <w:rPr>
-          <w:rFonts w:cs="Times New Roman" w:hint="eastAsia"/>
-          <w:szCs w:val="24"/>
-        </w:rPr>
-      </w:pPr>
-    </w:p>
-    <w:p>
-      <w:pPr>
-        <w:jc w:val="both"/>
-        <w:rPr>
-          <w:rFonts w:cs="Times New Roman" w:hint="eastAsia"/>
-          <w:szCs w:val="24"/>
-        </w:rPr>
-      </w:pPr>
-      <w:r>
-        <w:rPr>
-          <w:rFonts w:cs="Times New Roman" w:hint="eastAsia"/>
-          <w:szCs w:val="24"/>
-        </w:rPr>
-        <w:t xml:space="preserve">Next, the Environments Requirements section outlines some of </w:t>
-      </w:r>
-      <w:r>
-        <w:rPr>
-          <w:rFonts w:cs="Times New Roman"/>
-          <w:szCs w:val="24"/>
-        </w:rPr>
-        <w:t>the</w:t>
-      </w:r>
-      <w:r>
-        <w:rPr>
-          <w:rFonts w:cs="Times New Roman" w:hint="eastAsia"/>
-          <w:szCs w:val="24"/>
-        </w:rPr>
-        <w:t xml:space="preserve"> constraints and environmental requirements to be considered in </w:t>
-      </w:r>
-      <w:r>
-        <w:rPr>
-          <w:rFonts w:cs="Times New Roman"/>
-          <w:szCs w:val="24"/>
-        </w:rPr>
-        <w:t>the</w:t>
-      </w:r>
-      <w:r>
-        <w:rPr>
-          <w:rFonts w:cs="Times New Roman" w:hint="eastAsia"/>
-          <w:szCs w:val="24"/>
-        </w:rPr>
-        <w:t xml:space="preserve"> system design.  This includes limitations from the existing infrastructure, considerations about the content filtering system for advertisement creators, Google API limitations for using Google Maps, language considerations, and device operating system platform considerations.    </w:t>
-      </w:r>
-    </w:p>
-    <w:p>
-      <w:pPr>
-        <w:jc w:val="both"/>
-        <w:rPr>
-          <w:rFonts w:cs="Times New Roman" w:hint="eastAsia"/>
-          <w:szCs w:val="24"/>
-        </w:rPr>
-      </w:pPr>
-    </w:p>
-    <w:p>
-      <w:pPr>
-        <w:jc w:val="both"/>
-        <w:rPr>
-          <w:rFonts w:cs="Times New Roman" w:hint="eastAsia"/>
-          <w:szCs w:val="24"/>
-        </w:rPr>
-      </w:pPr>
-      <w:r>
-        <w:rPr>
-          <w:rFonts w:cs="Times New Roman" w:hint="eastAsia"/>
-          <w:szCs w:val="24"/>
-        </w:rPr>
-        <w:t>The Non-Functional Requirements section introduces the major non-functional requirement considerations to the system.  This includes accessibility, expandability, maintainability, and usability concerns that are important to the usefulness and further development of the MCM system.  E</w:t>
-      </w:r>
-      <w:r>
-        <w:rPr>
-          <w:rFonts w:cs="Times New Roman"/>
-          <w:szCs w:val="24"/>
-        </w:rPr>
-        <w:t>a</w:t>
-      </w:r>
-      <w:r>
-        <w:rPr>
-          <w:rFonts w:cs="Times New Roman" w:hint="eastAsia"/>
-          <w:szCs w:val="24"/>
-        </w:rPr>
-        <w:t xml:space="preserve">ch of the non-functional requirements is accompanied by a description, the condition in which they are valid, and a threshold of </w:t>
-      </w:r>
-      <w:r>
-        <w:rPr>
-          <w:rFonts w:cs="Times New Roman"/>
-          <w:szCs w:val="24"/>
-        </w:rPr>
-        <w:t>verifiability</w:t>
-      </w:r>
-      <w:r>
-        <w:rPr>
-          <w:rFonts w:cs="Times New Roman" w:hint="eastAsia"/>
-          <w:szCs w:val="24"/>
-        </w:rPr>
-        <w:t xml:space="preserve">.  </w:t>
-      </w:r>
-    </w:p>
-    <w:p>
-      <w:pPr>
-        <w:jc w:val="both"/>
-        <w:rPr>
-          <w:rFonts w:cs="Times New Roman" w:hint="eastAsia"/>
-          <w:szCs w:val="24"/>
-        </w:rPr>
-      </w:pPr>
-    </w:p>
-    <w:p>
-      <w:pPr>
-        <w:jc w:val="both"/>
-        <w:rPr>
-          <w:rFonts w:cs="Times New Roman" w:hint="eastAsia"/>
-          <w:szCs w:val="24"/>
-        </w:rPr>
-      </w:pPr>
-      <w:r>
-        <w:rPr>
-          <w:rFonts w:cs="Times New Roman" w:hint="eastAsia"/>
-          <w:szCs w:val="24"/>
-        </w:rPr>
-        <w:t>In the Potential Risks Section, the important risks pertaining to the localization aspect of MCM are covered.  They include any potential risks that affect any of the stakeholders involved in a relevant manner</w:t>
-      </w:r>
-      <w:r>
-        <w:rPr>
-          <w:rFonts w:cs="Times New Roman" w:hint="eastAsia"/>
-          <w:szCs w:val="24"/>
-          <w:lang w:eastAsia="ja-JP"/>
-        </w:rPr>
-        <w:t>, along with their corresponding impact and possible mitigations</w:t>
-      </w:r>
-      <w:r>
-        <w:rPr>
-          <w:rFonts w:cs="Times New Roman" w:hint="eastAsia"/>
-          <w:szCs w:val="24"/>
-        </w:rPr>
-        <w:t xml:space="preserve">.  The risks include security of localization integration, privacy protection interference to geolocation, the potential of merchants pushing too many advertisements and coupons to </w:t>
-      </w:r>
-      <w:r>
-        <w:rPr>
-          <w:rFonts w:cs="Times New Roman"/>
-          <w:szCs w:val="24"/>
-        </w:rPr>
-        <w:t>the</w:t>
-      </w:r>
-      <w:r>
-        <w:rPr>
-          <w:rFonts w:cs="Times New Roman" w:hint="eastAsia"/>
-          <w:szCs w:val="24"/>
-        </w:rPr>
-        <w:t xml:space="preserve"> point of annoyance, loss of cell service, inaccurate geolocation, failure of the MCM server, and the potential of user mobile devices </w:t>
-      </w:r>
-      <w:r>
-        <w:rPr>
-          <w:rFonts w:cs="Times New Roman"/>
-          <w:szCs w:val="24"/>
-        </w:rPr>
-        <w:t>recognizing</w:t>
-      </w:r>
-      <w:r>
-        <w:rPr>
-          <w:rFonts w:cs="Times New Roman" w:hint="eastAsia"/>
-          <w:szCs w:val="24"/>
-        </w:rPr>
-        <w:t xml:space="preserve"> more than one merchant in its proximity.  </w:t>
-      </w:r>
-    </w:p>
-    <w:p>
-      <w:pPr>
-        <w:jc w:val="both"/>
-        <w:rPr>
-          <w:rFonts w:cs="Times New Roman" w:hint="eastAsia"/>
-          <w:szCs w:val="24"/>
-        </w:rPr>
-      </w:pPr>
-    </w:p>
-    <w:p>
-      <w:pPr>
-        <w:jc w:val="both"/>
-        <w:rPr>
-          <w:rFonts w:cs="Times New Roman" w:hint="eastAsia"/>
-          <w:szCs w:val="24"/>
-          <w:lang w:eastAsia="ja-JP"/>
-        </w:rPr>
-      </w:pPr>
-      <w:r>
-        <w:rPr>
-          <w:rFonts w:cs="Times New Roman" w:hint="eastAsia"/>
-          <w:szCs w:val="24"/>
-        </w:rPr>
-        <w:t xml:space="preserve">Finally, the Project Plan section outlines the project plans for this project, which includes a Gantt chart.  At </w:t>
-      </w:r>
-      <w:r>
-        <w:rPr>
-          <w:rFonts w:cs="Times New Roman"/>
-          <w:szCs w:val="24"/>
-        </w:rPr>
-        <w:t>the</w:t>
-      </w:r>
-      <w:r>
-        <w:rPr>
-          <w:rFonts w:cs="Times New Roman" w:hint="eastAsia"/>
-          <w:szCs w:val="24"/>
-        </w:rPr>
-        <w:t xml:space="preserve"> end of this project, Mr. Cross will be presented with the localizations features implemented on the database, the web service, and on iOS/Android mobile</w:t>
-      </w:r>
-      <w:r>
-        <w:rPr>
-          <w:rFonts w:cs="Times New Roman" w:hint="eastAsia"/>
-          <w:szCs w:val="24"/>
-        </w:rPr>
-        <w:t xml:space="preserve"> applications</w:t>
-      </w:r>
-      <w:r>
-        <w:rPr>
-          <w:rFonts w:cs="Times New Roman" w:hint="eastAsia"/>
-          <w:szCs w:val="24"/>
-          <w:lang w:eastAsia="ja-JP"/>
-        </w:rPr>
-        <w:t xml:space="preserve">, </w:t>
-      </w:r>
-      <w:r>
-        <w:rPr>
-          <w:rFonts w:cs="Times New Roman" w:hint="eastAsia"/>
-          <w:szCs w:val="24"/>
-        </w:rPr>
-        <w:t xml:space="preserve">along with documentation regarding the data analysis of customer activity to improve targeted advertisements.  </w:t>
-      </w:r>
-    </w:p>
-    <w:p>
-      <w:pPr>
-        <w:jc w:val="both"/>
-        <w:rPr>
-          <w:rFonts w:cs="Times New Roman" w:hint="eastAsia"/>
+          <w:rFonts w:cs="Times New Roman"/>
           <w:szCs w:val="24"/>
           <w:lang w:eastAsia="ja-JP"/>
         </w:rPr>
@@ -8005,7 +7959,6 @@
         </w:numPr>
         <w:spacing w:before="0" w:beforeAutospacing="0" w:after="0" w:afterAutospacing="0"/>
         <w:rPr>
-          <w:rFonts w:hint="eastAsia"/>
           <w:color w:val="000000"/>
         </w:rPr>
       </w:pPr>
@@ -12011,7 +11964,6 @@
     <w:p>
       <w:pPr>
         <w:rPr>
-          <w:rFonts w:hint="eastAsia"/>
           <w:lang w:eastAsia="ja-JP"/>
         </w:rPr>
       </w:pPr>
@@ -12020,191 +11972,167 @@
     <w:p>
       <w:pPr>
         <w:rPr>
-          <w:rFonts w:hint="eastAsia"/>
-          <w:lang w:eastAsia="ja-JP"/>
-        </w:rPr>
-      </w:pPr>
-    </w:p>
-    <w:p>
-      <w:pPr>
-        <w:rPr>
-          <w:rFonts w:hint="eastAsia"/>
-          <w:lang w:eastAsia="ja-JP"/>
-        </w:rPr>
-      </w:pPr>
-    </w:p>
-    <w:p>
-      <w:pPr>
-        <w:rPr>
-          <w:rFonts w:hint="eastAsia"/>
-          <w:lang w:eastAsia="ja-JP"/>
-        </w:rPr>
-      </w:pPr>
-    </w:p>
-    <w:p>
-      <w:pPr>
-        <w:rPr>
-          <w:rFonts w:hint="eastAsia"/>
-          <w:lang w:eastAsia="ja-JP"/>
-        </w:rPr>
-      </w:pPr>
-    </w:p>
-    <w:p>
-      <w:pPr>
-        <w:rPr>
-          <w:rFonts w:hint="eastAsia"/>
-          <w:lang w:eastAsia="ja-JP"/>
-        </w:rPr>
-      </w:pPr>
-    </w:p>
-    <w:p>
-      <w:pPr>
-        <w:rPr>
-          <w:rFonts w:hint="eastAsia"/>
-          <w:lang w:eastAsia="ja-JP"/>
-        </w:rPr>
-      </w:pPr>
-    </w:p>
-    <w:p>
-      <w:pPr>
-        <w:rPr>
-          <w:rFonts w:hint="eastAsia"/>
-          <w:lang w:eastAsia="ja-JP"/>
-        </w:rPr>
-      </w:pPr>
-    </w:p>
-    <w:p>
-      <w:pPr>
-        <w:rPr>
-          <w:rFonts w:hint="eastAsia"/>
-          <w:lang w:eastAsia="ja-JP"/>
-        </w:rPr>
-      </w:pPr>
-    </w:p>
-    <w:p>
-      <w:pPr>
-        <w:rPr>
-          <w:rFonts w:hint="eastAsia"/>
-          <w:lang w:eastAsia="ja-JP"/>
-        </w:rPr>
-      </w:pPr>
-    </w:p>
-    <w:p>
-      <w:pPr>
-        <w:rPr>
-          <w:rFonts w:hint="eastAsia"/>
-          <w:lang w:eastAsia="ja-JP"/>
-        </w:rPr>
-      </w:pPr>
-    </w:p>
-    <w:p>
-      <w:pPr>
-        <w:rPr>
-          <w:rFonts w:hint="eastAsia"/>
-          <w:lang w:eastAsia="ja-JP"/>
-        </w:rPr>
-      </w:pPr>
-    </w:p>
-    <w:p>
-      <w:pPr>
-        <w:rPr>
-          <w:rFonts w:hint="eastAsia"/>
-          <w:lang w:eastAsia="ja-JP"/>
-        </w:rPr>
-      </w:pPr>
-    </w:p>
-    <w:p>
-      <w:pPr>
-        <w:rPr>
-          <w:rFonts w:hint="eastAsia"/>
-          <w:lang w:eastAsia="ja-JP"/>
-        </w:rPr>
-      </w:pPr>
-    </w:p>
-    <w:p>
-      <w:pPr>
-        <w:rPr>
-          <w:rFonts w:hint="eastAsia"/>
-          <w:lang w:eastAsia="ja-JP"/>
-        </w:rPr>
-      </w:pPr>
-    </w:p>
-    <w:p>
-      <w:pPr>
-        <w:rPr>
-          <w:rFonts w:hint="eastAsia"/>
-          <w:lang w:eastAsia="ja-JP"/>
-        </w:rPr>
-      </w:pPr>
-    </w:p>
-    <w:p>
-      <w:pPr>
-        <w:rPr>
-          <w:rFonts w:hint="eastAsia"/>
-          <w:lang w:eastAsia="ja-JP"/>
-        </w:rPr>
-      </w:pPr>
-    </w:p>
-    <w:p>
-      <w:pPr>
-        <w:rPr>
-          <w:rFonts w:hint="eastAsia"/>
-          <w:lang w:eastAsia="ja-JP"/>
-        </w:rPr>
-      </w:pPr>
-    </w:p>
-    <w:p>
-      <w:pPr>
-        <w:rPr>
-          <w:rFonts w:hint="eastAsia"/>
-          <w:lang w:eastAsia="ja-JP"/>
-        </w:rPr>
-      </w:pPr>
-    </w:p>
-    <w:p>
-      <w:pPr>
-        <w:rPr>
-          <w:rFonts w:hint="eastAsia"/>
-          <w:lang w:eastAsia="ja-JP"/>
-        </w:rPr>
-      </w:pPr>
-    </w:p>
-    <w:p>
-      <w:pPr>
-        <w:rPr>
-          <w:rFonts w:hint="eastAsia"/>
-          <w:lang w:eastAsia="ja-JP"/>
-        </w:rPr>
-      </w:pPr>
-    </w:p>
-    <w:p>
-      <w:pPr>
-        <w:rPr>
-          <w:rFonts w:hint="eastAsia"/>
-          <w:lang w:eastAsia="ja-JP"/>
-        </w:rPr>
-      </w:pPr>
-    </w:p>
-    <w:p>
-      <w:pPr>
-        <w:rPr>
-          <w:rFonts w:hint="eastAsia"/>
-          <w:lang w:eastAsia="ja-JP"/>
-        </w:rPr>
-      </w:pPr>
-    </w:p>
-    <w:p>
-      <w:pPr>
-        <w:rPr>
-          <w:rFonts w:hint="eastAsia"/>
-          <w:lang w:eastAsia="ja-JP"/>
-        </w:rPr>
-      </w:pPr>
-    </w:p>
-    <w:p>
-      <w:pPr>
-        <w:rPr>
-          <w:rFonts w:hint="eastAsia"/>
+          <w:lang w:eastAsia="ja-JP"/>
+        </w:rPr>
+      </w:pPr>
+    </w:p>
+    <w:p>
+      <w:pPr>
+        <w:rPr>
+          <w:lang w:eastAsia="ja-JP"/>
+        </w:rPr>
+      </w:pPr>
+    </w:p>
+    <w:p>
+      <w:pPr>
+        <w:rPr>
+          <w:lang w:eastAsia="ja-JP"/>
+        </w:rPr>
+      </w:pPr>
+    </w:p>
+    <w:p>
+      <w:pPr>
+        <w:rPr>
+          <w:lang w:eastAsia="ja-JP"/>
+        </w:rPr>
+      </w:pPr>
+    </w:p>
+    <w:p>
+      <w:pPr>
+        <w:rPr>
+          <w:lang w:eastAsia="ja-JP"/>
+        </w:rPr>
+      </w:pPr>
+    </w:p>
+    <w:p>
+      <w:pPr>
+        <w:rPr>
+          <w:lang w:eastAsia="ja-JP"/>
+        </w:rPr>
+      </w:pPr>
+    </w:p>
+    <w:p>
+      <w:pPr>
+        <w:rPr>
+          <w:lang w:eastAsia="ja-JP"/>
+        </w:rPr>
+      </w:pPr>
+    </w:p>
+    <w:p>
+      <w:pPr>
+        <w:rPr>
+          <w:lang w:eastAsia="ja-JP"/>
+        </w:rPr>
+      </w:pPr>
+    </w:p>
+    <w:p>
+      <w:pPr>
+        <w:rPr>
+          <w:lang w:eastAsia="ja-JP"/>
+        </w:rPr>
+      </w:pPr>
+    </w:p>
+    <w:p>
+      <w:pPr>
+        <w:rPr>
+          <w:lang w:eastAsia="ja-JP"/>
+        </w:rPr>
+      </w:pPr>
+    </w:p>
+    <w:p>
+      <w:pPr>
+        <w:rPr>
+          <w:lang w:eastAsia="ja-JP"/>
+        </w:rPr>
+      </w:pPr>
+    </w:p>
+    <w:p>
+      <w:pPr>
+        <w:rPr>
+          <w:lang w:eastAsia="ja-JP"/>
+        </w:rPr>
+      </w:pPr>
+    </w:p>
+    <w:p>
+      <w:pPr>
+        <w:rPr>
+          <w:lang w:eastAsia="ja-JP"/>
+        </w:rPr>
+      </w:pPr>
+    </w:p>
+    <w:p>
+      <w:pPr>
+        <w:rPr>
+          <w:lang w:eastAsia="ja-JP"/>
+        </w:rPr>
+      </w:pPr>
+    </w:p>
+    <w:p>
+      <w:pPr>
+        <w:rPr>
+          <w:lang w:eastAsia="ja-JP"/>
+        </w:rPr>
+      </w:pPr>
+    </w:p>
+    <w:p>
+      <w:pPr>
+        <w:rPr>
+          <w:lang w:eastAsia="ja-JP"/>
+        </w:rPr>
+      </w:pPr>
+    </w:p>
+    <w:p>
+      <w:pPr>
+        <w:rPr>
+          <w:lang w:eastAsia="ja-JP"/>
+        </w:rPr>
+      </w:pPr>
+    </w:p>
+    <w:p>
+      <w:pPr>
+        <w:rPr>
+          <w:lang w:eastAsia="ja-JP"/>
+        </w:rPr>
+      </w:pPr>
+    </w:p>
+    <w:p>
+      <w:pPr>
+        <w:rPr>
+          <w:lang w:eastAsia="ja-JP"/>
+        </w:rPr>
+      </w:pPr>
+    </w:p>
+    <w:p>
+      <w:pPr>
+        <w:rPr>
+          <w:lang w:eastAsia="ja-JP"/>
+        </w:rPr>
+      </w:pPr>
+    </w:p>
+    <w:p>
+      <w:pPr>
+        <w:rPr>
+          <w:lang w:eastAsia="ja-JP"/>
+        </w:rPr>
+      </w:pPr>
+    </w:p>
+    <w:p>
+      <w:pPr>
+        <w:rPr>
+          <w:lang w:eastAsia="ja-JP"/>
+        </w:rPr>
+      </w:pPr>
+    </w:p>
+    <w:p>
+      <w:pPr>
+        <w:rPr>
+          <w:lang w:eastAsia="ja-JP"/>
+        </w:rPr>
+      </w:pPr>
+    </w:p>
+    <w:p>
+      <w:pPr>
+        <w:rPr>
           <w:lang w:eastAsia="ja-JP"/>
         </w:rPr>
       </w:pPr>
@@ -13053,27 +12981,7 @@
           <w:szCs w:val="24"/>
           <w:shd w:val="clear" w:color="auto" w:fill="FFFFFF"/>
         </w:rPr>
-        <w:t xml:space="preserve">Location information obtained from mobile devices </w:t>
-      </w:r>
-      <w:proofErr w:type="gramStart"/>
-      <w:r>
-        <w:rPr>
-          <w:rFonts w:cs="Times New Roman"/>
-          <w:color w:val="222222"/>
-          <w:szCs w:val="24"/>
-          <w:shd w:val="clear" w:color="auto" w:fill="FFFFFF"/>
-        </w:rPr>
-        <w:t>are</w:t>
-      </w:r>
-      <w:proofErr w:type="gramEnd"/>
-      <w:r>
-        <w:rPr>
-          <w:rFonts w:cs="Times New Roman"/>
-          <w:color w:val="222222"/>
-          <w:szCs w:val="24"/>
-          <w:shd w:val="clear" w:color="auto" w:fill="FFFFFF"/>
-        </w:rPr>
-        <w:t xml:space="preserve"> inaccurate.  Location readings from mobile devices can be inaccurate for several reasons.  A combination of GPS, Cell-ID, and Wi-Fi information are used to provide the user’s location.  These services provide different levels of accuracy, and it may result in inaccurate user location.  Also, customers using their mobile devices are often moving from location to location, and the user location system may not provide accurate data at one point in tim</w:t>
+        <w:t>Location information obtained from mobile devices are inaccurate.  Location readings from mobile devices can be inaccurate for several reasons.  A combination of GPS, Cell-ID, and Wi-Fi information are used to provide the user’s location.  These services provide different levels of accuracy, and it may result in inaccurate user location.  Also, customers using their mobile devices are often moving from location to location, and the user location system may not provide accurate data at one point in tim</w:t>
       </w:r>
       <w:r>
         <w:rPr>
@@ -13530,7 +13438,7 @@
       <w:pPr>
         <w:jc w:val="both"/>
         <w:rPr>
-          <w:rFonts w:cs="Times New Roman" w:hint="eastAsia"/>
+          <w:rFonts w:cs="Times New Roman"/>
           <w:color w:val="000000"/>
           <w:szCs w:val="24"/>
           <w:lang w:eastAsia="ja-JP"/>
@@ -13541,7 +13449,7 @@
       <w:pPr>
         <w:jc w:val="both"/>
         <w:rPr>
-          <w:rFonts w:cs="Times New Roman" w:hint="eastAsia"/>
+          <w:rFonts w:cs="Times New Roman"/>
           <w:color w:val="000000"/>
           <w:szCs w:val="24"/>
           <w:lang w:eastAsia="ja-JP"/>
@@ -13552,7 +13460,7 @@
       <w:pPr>
         <w:jc w:val="both"/>
         <w:rPr>
-          <w:rFonts w:cs="Times New Roman" w:hint="eastAsia"/>
+          <w:rFonts w:cs="Times New Roman"/>
           <w:color w:val="000000"/>
           <w:szCs w:val="24"/>
           <w:lang w:eastAsia="ja-JP"/>
@@ -13563,7 +13471,7 @@
       <w:pPr>
         <w:jc w:val="both"/>
         <w:rPr>
-          <w:rFonts w:cs="Times New Roman" w:hint="eastAsia"/>
+          <w:rFonts w:cs="Times New Roman"/>
           <w:color w:val="000000"/>
           <w:szCs w:val="24"/>
           <w:lang w:eastAsia="ja-JP"/>
@@ -13574,7 +13482,7 @@
       <w:pPr>
         <w:jc w:val="both"/>
         <w:rPr>
-          <w:rFonts w:cs="Times New Roman" w:hint="eastAsia"/>
+          <w:rFonts w:cs="Times New Roman"/>
           <w:color w:val="000000"/>
           <w:szCs w:val="24"/>
           <w:lang w:eastAsia="ja-JP"/>
@@ -13585,7 +13493,7 @@
       <w:pPr>
         <w:jc w:val="both"/>
         <w:rPr>
-          <w:rFonts w:cs="Times New Roman" w:hint="eastAsia"/>
+          <w:rFonts w:cs="Times New Roman"/>
           <w:color w:val="000000"/>
           <w:szCs w:val="24"/>
           <w:lang w:eastAsia="ja-JP"/>
@@ -13596,7 +13504,7 @@
       <w:pPr>
         <w:jc w:val="both"/>
         <w:rPr>
-          <w:rFonts w:cs="Times New Roman" w:hint="eastAsia"/>
+          <w:rFonts w:cs="Times New Roman"/>
           <w:color w:val="000000"/>
           <w:szCs w:val="24"/>
           <w:lang w:eastAsia="ja-JP"/>
@@ -13607,7 +13515,7 @@
       <w:pPr>
         <w:jc w:val="both"/>
         <w:rPr>
-          <w:rFonts w:cs="Times New Roman" w:hint="eastAsia"/>
+          <w:rFonts w:cs="Times New Roman"/>
           <w:color w:val="000000"/>
           <w:szCs w:val="24"/>
           <w:lang w:eastAsia="ja-JP"/>
@@ -13821,11 +13729,9 @@
         </w:numPr>
         <w:spacing w:after="200" w:line="276" w:lineRule="auto"/>
       </w:pPr>
-      <w:proofErr w:type="spellStart"/>
       <w:r>
         <w:t>merchantLocations</w:t>
       </w:r>
-      <w:proofErr w:type="spellEnd"/>
     </w:p>
     <w:p>
       <w:pPr>
@@ -13836,11 +13742,9 @@
         </w:numPr>
         <w:spacing w:after="200" w:line="276" w:lineRule="auto"/>
       </w:pPr>
-      <w:proofErr w:type="spellStart"/>
       <w:r>
         <w:t>merchantProductType</w:t>
       </w:r>
-      <w:proofErr w:type="spellEnd"/>
     </w:p>
     <w:p>
       <w:pPr>
@@ -13851,11 +13755,9 @@
         </w:numPr>
         <w:spacing w:after="200" w:line="276" w:lineRule="auto"/>
       </w:pPr>
-      <w:proofErr w:type="spellStart"/>
       <w:r>
         <w:t>subscribeForAds</w:t>
       </w:r>
-      <w:proofErr w:type="spellEnd"/>
     </w:p>
     <w:p>
       <w:pPr>
@@ -13866,11 +13768,9 @@
         </w:numPr>
         <w:spacing w:after="200" w:line="276" w:lineRule="auto"/>
       </w:pPr>
-      <w:proofErr w:type="spellStart"/>
       <w:r>
         <w:t>subscribeForCoupons</w:t>
       </w:r>
-      <w:proofErr w:type="spellEnd"/>
     </w:p>
     <w:p>
       <w:pPr>
@@ -13881,11 +13781,9 @@
         </w:numPr>
         <w:spacing w:after="200" w:line="276" w:lineRule="auto"/>
       </w:pPr>
-      <w:proofErr w:type="spellStart"/>
       <w:r>
         <w:t>customerTransactions</w:t>
       </w:r>
-      <w:proofErr w:type="spellEnd"/>
     </w:p>
     <w:p>
       <w:pPr>
@@ -17192,6 +17090,7 @@
   <w:style w:type="character" w:default="1" w:styleId="DefaultParagraphFont">
     <w:name w:val="Default Paragraph Font"/>
     <w:uiPriority w:val="1"/>
+    <w:semiHidden/>
     <w:unhideWhenUsed/>
   </w:style>
   <w:style w:type="table" w:default="1" w:styleId="TableNormal">
@@ -17915,6 +17814,7 @@
   <w:style w:type="character" w:default="1" w:styleId="DefaultParagraphFont">
     <w:name w:val="Default Paragraph Font"/>
     <w:uiPriority w:val="1"/>
+    <w:semiHidden/>
     <w:unhideWhenUsed/>
   </w:style>
   <w:style w:type="table" w:default="1" w:styleId="TableNormal">

</xml_diff>